<commit_message>
Added signed ethics form, PI sheet and consent form
</commit_message>
<xml_diff>
--- a/documents/Ethics_Application_Form_RSE_Survey.docx
+++ b/documents/Ethics_Application_Form_RSE_Survey.docx
@@ -10835,43 +10835,7 @@
                 <w:sz w:val="20"/>
                 <w:szCs w:val="20"/>
               </w:rPr>
-              <w:t>. This</w:t>
-            </w:r>
-            <w:r>
-              <w:rPr>
-                <w:rFonts w:ascii="Arial" w:hAnsi="Arial" w:cs="Arial"/>
-                <w:bCs/>
-                <w:sz w:val="20"/>
-                <w:szCs w:val="20"/>
-              </w:rPr>
-              <w:t xml:space="preserve"> information will be communicated via internal mailing lists</w:t>
-            </w:r>
-            <w:r>
-              <w:rPr>
-                <w:rFonts w:ascii="Arial" w:hAnsi="Arial" w:cs="Arial"/>
-                <w:bCs/>
-                <w:sz w:val="20"/>
-                <w:szCs w:val="20"/>
-              </w:rPr>
-              <w:t xml:space="preserve"> and</w:t>
-            </w:r>
-            <w:r>
-              <w:rPr>
-                <w:rFonts w:ascii="Arial" w:hAnsi="Arial" w:cs="Arial"/>
-                <w:bCs/>
-                <w:sz w:val="20"/>
-                <w:szCs w:val="20"/>
-              </w:rPr>
-              <w:t xml:space="preserve"> newsletters</w:t>
-            </w:r>
-            <w:r>
-              <w:rPr>
-                <w:rFonts w:ascii="Arial" w:hAnsi="Arial" w:cs="Arial"/>
-                <w:bCs/>
-                <w:sz w:val="20"/>
-                <w:szCs w:val="20"/>
-              </w:rPr>
-              <w:t xml:space="preserve">. After the initial processing step (prize draw, free </w:t>
+              <w:t xml:space="preserve">. This information will be communicated via internal mailing lists and newsletters. After the initial processing step (prize draw, free </w:t>
             </w:r>
             <w:r>
               <w:rPr>
@@ -13158,8 +13122,8 @@
         <w:tblLook w:val="01E0" w:firstRow="1" w:lastRow="1" w:firstColumn="1" w:lastColumn="1" w:noHBand="0" w:noVBand="0"/>
       </w:tblPr>
       <w:tblGrid>
-        <w:gridCol w:w="6130"/>
-        <w:gridCol w:w="3507"/>
+        <w:gridCol w:w="6120"/>
+        <w:gridCol w:w="3517"/>
         <w:gridCol w:w="387"/>
       </w:tblGrid>
       <w:tr>
@@ -13434,19 +13398,61 @@
           <w:p>
             <w:pPr>
               <w:pStyle w:val="BodyTextIndent"/>
-              <w:rPr>
-                <w:rFonts w:ascii="Arial" w:hAnsi="Arial" w:cs="Arial"/>
-                <w:sz w:val="20"/>
-                <w:szCs w:val="20"/>
-              </w:rPr>
-            </w:pPr>
-            <w:r>
-              <w:rPr>
-                <w:rFonts w:ascii="Arial" w:hAnsi="Arial" w:cs="Arial"/>
-                <w:sz w:val="20"/>
-                <w:szCs w:val="20"/>
-              </w:rPr>
-              <w:t>Oliver Henrich</w:t>
+              <w:ind w:left="0"/>
+              <w:rPr>
+                <w:rFonts w:ascii="Arial" w:hAnsi="Arial" w:cs="Arial"/>
+                <w:sz w:val="20"/>
+                <w:szCs w:val="20"/>
+              </w:rPr>
+            </w:pPr>
+            <w:r>
+              <w:rPr>
+                <w:rFonts w:ascii="Arial" w:hAnsi="Arial" w:cs="Arial"/>
+                <w:noProof/>
+                <w:sz w:val="20"/>
+                <w:szCs w:val="20"/>
+              </w:rPr>
+              <w:drawing>
+                <wp:inline distT="0" distB="0" distL="0" distR="0">
+                  <wp:extent cx="1124372" cy="612000"/>
+                  <wp:effectExtent l="0" t="0" r="0" b="0"/>
+                  <wp:docPr id="3" name="Picture 3" descr="A close up of a logo&#10;&#10;Description automatically generated"/>
+                  <wp:cNvGraphicFramePr>
+                    <a:graphicFrameLocks xmlns:a="http://schemas.openxmlformats.org/drawingml/2006/main" noChangeAspect="1"/>
+                  </wp:cNvGraphicFramePr>
+                  <a:graphic xmlns:a="http://schemas.openxmlformats.org/drawingml/2006/main">
+                    <a:graphicData uri="http://schemas.openxmlformats.org/drawingml/2006/picture">
+                      <pic:pic xmlns:pic="http://schemas.openxmlformats.org/drawingml/2006/picture">
+                        <pic:nvPicPr>
+                          <pic:cNvPr id="3" name="Picture 3" descr="A close up of a logo&#10;&#10;Description automatically generated"/>
+                          <pic:cNvPicPr/>
+                        </pic:nvPicPr>
+                        <pic:blipFill>
+                          <a:blip r:embed="rId17" cstate="print">
+                            <a:extLst>
+                              <a:ext uri="{28A0092B-C50C-407E-A947-70E740481C1C}">
+                                <a14:useLocalDpi xmlns:a14="http://schemas.microsoft.com/office/drawing/2010/main" val="0"/>
+                              </a:ext>
+                            </a:extLst>
+                          </a:blip>
+                          <a:stretch>
+                            <a:fillRect/>
+                          </a:stretch>
+                        </pic:blipFill>
+                        <pic:spPr>
+                          <a:xfrm>
+                            <a:off x="0" y="0"/>
+                            <a:ext cx="1209862" cy="658533"/>
+                          </a:xfrm>
+                          <a:prstGeom prst="rect">
+                            <a:avLst/>
+                          </a:prstGeom>
+                        </pic:spPr>
+                      </pic:pic>
+                    </a:graphicData>
+                  </a:graphic>
+                </wp:inline>
+              </w:drawing>
             </w:r>
           </w:p>
         </w:tc>
@@ -15179,6 +15185,7 @@
                 <w:sz w:val="20"/>
                 <w:szCs w:val="20"/>
               </w:rPr>
+              <w:lastRenderedPageBreak/>
               <w:t>For applications to the University Ethics Committee</w:t>
             </w:r>
             <w:r>
@@ -15197,7 +15204,7 @@
               </w:rPr>
               <w:t xml:space="preserve"> the completed form should be sent to </w:t>
             </w:r>
-            <w:hyperlink r:id="rId17" w:history="1">
+            <w:hyperlink r:id="rId18" w:history="1">
               <w:r>
                 <w:rPr>
                   <w:rStyle w:val="Hyperlink"/>
@@ -17542,7 +17549,7 @@
         </w:rPr>
         <w:t xml:space="preserve"> (</w:t>
       </w:r>
-      <w:hyperlink r:id="rId18" w:history="1">
+      <w:hyperlink r:id="rId19" w:history="1">
         <w:r>
           <w:rPr>
             <w:rStyle w:val="Hyperlink"/>
@@ -18215,7 +18222,7 @@
         </w:rPr>
         <w:t>(</w:t>
       </w:r>
-      <w:hyperlink r:id="rId19" w:history="1">
+      <w:hyperlink r:id="rId20" w:history="1">
         <w:r>
           <w:rPr>
             <w:rStyle w:val="Hyperlink"/>
@@ -19094,10 +19101,10 @@
       </w:pPr>
     </w:p>
     <w:sectPr>
-      <w:headerReference w:type="even" r:id="rId20"/>
-      <w:footerReference w:type="default" r:id="rId21"/>
-      <w:headerReference w:type="first" r:id="rId22"/>
-      <w:footerReference w:type="first" r:id="rId23"/>
+      <w:headerReference w:type="even" r:id="rId21"/>
+      <w:footerReference w:type="default" r:id="rId22"/>
+      <w:headerReference w:type="first" r:id="rId23"/>
+      <w:footerReference w:type="first" r:id="rId24"/>
       <w:pgSz w:w="11906" w:h="16838" w:code="9"/>
       <w:pgMar w:top="1134" w:right="851" w:bottom="1134" w:left="1021" w:header="2835" w:footer="283" w:gutter="0"/>
       <w:cols w:space="708"/>

</xml_diff>